<commit_message>
updated to calculate values and times of orders
</commit_message>
<xml_diff>
--- a/C++ Grain Harvest Program.docx
+++ b/C++ Grain Harvest Program.docx
@@ -17,8 +17,8 @@
         </w:rPr>
       </w:pPr>
       <w:r>
-        <w:object w:dxaOrig="8766" w:dyaOrig="6033">
-          <v:rect xmlns:o="urn:schemas-microsoft-com:office:office" xmlns:v="urn:schemas-microsoft-com:vml" id="rectole0000000000" style="width:438.300000pt;height:301.650000pt" o:preferrelative="t" o:ole="">
+        <w:object w:dxaOrig="8868" w:dyaOrig="6114">
+          <v:rect xmlns:o="urn:schemas-microsoft-com:office:office" xmlns:v="urn:schemas-microsoft-com:vml" id="rectole0000000000" style="width:443.400000pt;height:305.700000pt" o:preferrelative="t" o:ole="">
             <o:lock v:ext="edit"/>
             <v:imagedata xmlns:r="http://schemas.openxmlformats.org/officeDocument/2006/relationships" r:id="docRId1" o:title=""/>
           </v:rect>
@@ -1980,6 +1980,73 @@
           <w:shd w:fill="auto" w:val="clear"/>
         </w:rPr>
       </w:pPr>
+    </w:p>
+    <w:p>
+      <w:pPr>
+        <w:spacing w:before="0" w:after="0" w:line="276"/>
+        <w:ind w:right="0" w:left="0" w:firstLine="0"/>
+        <w:jc w:val="left"/>
+        <w:rPr>
+          <w:rFonts w:ascii="Arial" w:hAnsi="Arial" w:cs="Arial" w:eastAsia="Arial"/>
+          <w:color w:val="auto"/>
+          <w:spacing w:val="0"/>
+          <w:position w:val="0"/>
+          <w:sz w:val="22"/>
+          <w:shd w:fill="auto" w:val="clear"/>
+        </w:rPr>
+      </w:pPr>
+      <w:r>
+        <w:rPr>
+          <w:rFonts w:ascii="Arial" w:hAnsi="Arial" w:cs="Arial" w:eastAsia="Arial"/>
+          <w:color w:val="auto"/>
+          <w:spacing w:val="0"/>
+          <w:position w:val="0"/>
+          <w:sz w:val="22"/>
+          <w:shd w:fill="auto" w:val="clear"/>
+        </w:rPr>
+        <w:t xml:space="preserve">calculates value of order by multiplying grain value with amount</w:t>
+      </w:r>
+    </w:p>
+    <w:p>
+      <w:pPr>
+        <w:spacing w:before="0" w:after="0" w:line="276"/>
+        <w:ind w:right="0" w:left="0" w:firstLine="0"/>
+        <w:jc w:val="left"/>
+        <w:rPr>
+          <w:rFonts w:ascii="Arial" w:hAnsi="Arial" w:cs="Arial" w:eastAsia="Arial"/>
+          <w:color w:val="auto"/>
+          <w:spacing w:val="0"/>
+          <w:position w:val="0"/>
+          <w:sz w:val="22"/>
+          <w:shd w:fill="auto" w:val="clear"/>
+        </w:rPr>
+      </w:pPr>
+      <w:r>
+        <w:rPr>
+          <w:rFonts w:ascii="Arial" w:hAnsi="Arial" w:cs="Arial" w:eastAsia="Arial"/>
+          <w:color w:val="auto"/>
+          <w:spacing w:val="0"/>
+          <w:position w:val="0"/>
+          <w:sz w:val="22"/>
+          <w:shd w:fill="auto" w:val="clear"/>
+        </w:rPr>
+        <w:t xml:space="preserve">calculate time grain time multiplied by amount</w:t>
+      </w:r>
+    </w:p>
+    <w:p>
+      <w:pPr>
+        <w:spacing w:before="0" w:after="0" w:line="276"/>
+        <w:ind w:right="0" w:left="0" w:firstLine="0"/>
+        <w:jc w:val="left"/>
+        <w:rPr>
+          <w:rFonts w:ascii="Arial" w:hAnsi="Arial" w:cs="Arial" w:eastAsia="Arial"/>
+          <w:color w:val="auto"/>
+          <w:spacing w:val="0"/>
+          <w:position w:val="0"/>
+          <w:sz w:val="22"/>
+          <w:shd w:fill="auto" w:val="clear"/>
+        </w:rPr>
+      </w:pPr>
       <w:r>
         <w:rPr>
           <w:rFonts w:ascii="Arial" w:hAnsi="Arial" w:cs="Arial" w:eastAsia="Arial"/>
@@ -2069,6 +2136,36 @@
         </w:rPr>
         <w:t xml:space="preserve">Silos: array of instances of silos</w:t>
       </w:r>
+    </w:p>
+    <w:p>
+      <w:pPr>
+        <w:spacing w:before="0" w:after="0" w:line="276"/>
+        <w:ind w:right="0" w:left="0" w:firstLine="0"/>
+        <w:jc w:val="left"/>
+        <w:rPr>
+          <w:rFonts w:ascii="Arial" w:hAnsi="Arial" w:cs="Arial" w:eastAsia="Arial"/>
+          <w:color w:val="auto"/>
+          <w:spacing w:val="0"/>
+          <w:position w:val="0"/>
+          <w:sz w:val="22"/>
+          <w:shd w:fill="auto" w:val="clear"/>
+        </w:rPr>
+      </w:pPr>
+    </w:p>
+    <w:p>
+      <w:pPr>
+        <w:spacing w:before="0" w:after="0" w:line="276"/>
+        <w:ind w:right="0" w:left="0" w:firstLine="0"/>
+        <w:jc w:val="left"/>
+        <w:rPr>
+          <w:rFonts w:ascii="Arial" w:hAnsi="Arial" w:cs="Arial" w:eastAsia="Arial"/>
+          <w:color w:val="auto"/>
+          <w:spacing w:val="0"/>
+          <w:position w:val="0"/>
+          <w:sz w:val="22"/>
+          <w:shd w:fill="auto" w:val="clear"/>
+        </w:rPr>
+      </w:pPr>
     </w:p>
     <w:p>
       <w:pPr>

</xml_diff>

<commit_message>
cleaned code, no extra functionality
</commit_message>
<xml_diff>
--- a/C++ Grain Harvest Program.docx
+++ b/C++ Grain Harvest Program.docx
@@ -17,8 +17,8 @@
         </w:rPr>
       </w:pPr>
       <w:r>
-        <w:object w:dxaOrig="8868" w:dyaOrig="6114">
-          <v:rect xmlns:o="urn:schemas-microsoft-com:office:office" xmlns:v="urn:schemas-microsoft-com:vml" id="rectole0000000000" style="width:443.400000pt;height:305.700000pt" o:preferrelative="t" o:ole="">
+        <w:object w:dxaOrig="8969" w:dyaOrig="6195">
+          <v:rect xmlns:o="urn:schemas-microsoft-com:office:office" xmlns:v="urn:schemas-microsoft-com:vml" id="rectole0000000000" style="width:448.450000pt;height:309.750000pt" o:preferrelative="t" o:ole="">
             <o:lock v:ext="edit"/>
             <v:imagedata xmlns:r="http://schemas.openxmlformats.org/officeDocument/2006/relationships" r:id="docRId1" o:title=""/>
           </v:rect>
@@ -295,6 +295,35 @@
           <w:shd w:fill="auto" w:val="clear"/>
         </w:rPr>
       </w:pPr>
+      <w:hyperlink xmlns:r="http://schemas.openxmlformats.org/officeDocument/2006/relationships" r:id="docRId3">
+        <w:r>
+          <w:rPr>
+            <w:rFonts w:ascii="Arial" w:hAnsi="Arial" w:cs="Arial" w:eastAsia="Arial"/>
+            <w:color w:val="0000FF"/>
+            <w:spacing w:val="0"/>
+            <w:position w:val="0"/>
+            <w:sz w:val="22"/>
+            <w:u w:val="single"/>
+            <w:shd w:fill="auto" w:val="clear"/>
+          </w:rPr>
+          <w:t xml:space="preserve">https://www.guru99.com/knapsack-problem-dynamic-programming.html</w:t>
+        </w:r>
+      </w:hyperlink>
+    </w:p>
+    <w:p>
+      <w:pPr>
+        <w:spacing w:before="0" w:after="0" w:line="276"/>
+        <w:ind w:right="0" w:left="0" w:firstLine="0"/>
+        <w:jc w:val="left"/>
+        <w:rPr>
+          <w:rFonts w:ascii="Arial" w:hAnsi="Arial" w:cs="Arial" w:eastAsia="Arial"/>
+          <w:color w:val="auto"/>
+          <w:spacing w:val="0"/>
+          <w:position w:val="0"/>
+          <w:sz w:val="22"/>
+          <w:shd w:fill="auto" w:val="clear"/>
+        </w:rPr>
+      </w:pPr>
       <w:r>
         <w:rPr>
           <w:rFonts w:ascii="Arial" w:hAnsi="Arial" w:cs="Arial" w:eastAsia="Arial"/>

</xml_diff>

<commit_message>
knapsac algorithm works, issues with number of order
</commit_message>
<xml_diff>
--- a/C++ Grain Harvest Program.docx
+++ b/C++ Grain Harvest Program.docx
@@ -2798,85 +2798,85 @@
           <w:sz w:val="22"/>
           <w:shd w:fill="auto" w:val="clear"/>
         </w:rPr>
-        <w:t xml:space="preserve">review how amount and order times work</w:t>
-      </w:r>
-    </w:p>
-    <w:p>
-      <w:pPr>
-        <w:spacing w:before="0" w:after="0" w:line="276"/>
-        <w:ind w:right="0" w:left="0" w:firstLine="0"/>
-        <w:jc w:val="left"/>
-        <w:rPr>
-          <w:rFonts w:ascii="Arial" w:hAnsi="Arial" w:cs="Arial" w:eastAsia="Arial"/>
-          <w:color w:val="auto"/>
-          <w:spacing w:val="0"/>
-          <w:position w:val="0"/>
-          <w:sz w:val="22"/>
-          <w:shd w:fill="auto" w:val="clear"/>
-        </w:rPr>
-      </w:pPr>
-      <w:r>
-        <w:rPr>
-          <w:rFonts w:ascii="Arial" w:hAnsi="Arial" w:cs="Arial" w:eastAsia="Arial"/>
-          <w:color w:val="auto"/>
-          <w:spacing w:val="0"/>
-          <w:position w:val="0"/>
-          <w:sz w:val="22"/>
-          <w:shd w:fill="auto" w:val="clear"/>
-        </w:rPr>
-        <w:t xml:space="preserve">review knapsack algorithm</w:t>
-      </w:r>
-    </w:p>
-    <w:p>
-      <w:pPr>
-        <w:spacing w:before="0" w:after="0" w:line="276"/>
-        <w:ind w:right="0" w:left="0" w:firstLine="0"/>
-        <w:jc w:val="left"/>
-        <w:rPr>
-          <w:rFonts w:ascii="Arial" w:hAnsi="Arial" w:cs="Arial" w:eastAsia="Arial"/>
-          <w:color w:val="auto"/>
-          <w:spacing w:val="0"/>
-          <w:position w:val="0"/>
-          <w:sz w:val="22"/>
-          <w:shd w:fill="auto" w:val="clear"/>
-        </w:rPr>
-      </w:pPr>
-      <w:r>
-        <w:rPr>
-          <w:rFonts w:ascii="Arial" w:hAnsi="Arial" w:cs="Arial" w:eastAsia="Arial"/>
-          <w:color w:val="auto"/>
-          <w:spacing w:val="0"/>
-          <w:position w:val="0"/>
-          <w:sz w:val="22"/>
-          <w:shd w:fill="auto" w:val="clear"/>
-        </w:rPr>
-        <w:t xml:space="preserve">review how best to set up C++ code</w:t>
-      </w:r>
-    </w:p>
-    <w:p>
-      <w:pPr>
-        <w:spacing w:before="0" w:after="0" w:line="276"/>
-        <w:ind w:right="0" w:left="0" w:firstLine="0"/>
-        <w:jc w:val="left"/>
-        <w:rPr>
-          <w:rFonts w:ascii="Arial" w:hAnsi="Arial" w:cs="Arial" w:eastAsia="Arial"/>
-          <w:color w:val="auto"/>
-          <w:spacing w:val="0"/>
-          <w:position w:val="0"/>
-          <w:sz w:val="22"/>
-          <w:shd w:fill="auto" w:val="clear"/>
-        </w:rPr>
-      </w:pPr>
-      <w:r>
-        <w:rPr>
-          <w:rFonts w:ascii="Arial" w:hAnsi="Arial" w:cs="Arial" w:eastAsia="Arial"/>
-          <w:color w:val="auto"/>
-          <w:spacing w:val="0"/>
-          <w:position w:val="0"/>
-          <w:sz w:val="22"/>
-          <w:shd w:fill="auto" w:val="clear"/>
-        </w:rPr>
-        <w:t xml:space="preserve">clean up code</w:t>
+        <w:t xml:space="preserve">review how amount and order times work - done</w:t>
+      </w:r>
+    </w:p>
+    <w:p>
+      <w:pPr>
+        <w:spacing w:before="0" w:after="0" w:line="276"/>
+        <w:ind w:right="0" w:left="0" w:firstLine="0"/>
+        <w:jc w:val="left"/>
+        <w:rPr>
+          <w:rFonts w:ascii="Arial" w:hAnsi="Arial" w:cs="Arial" w:eastAsia="Arial"/>
+          <w:color w:val="auto"/>
+          <w:spacing w:val="0"/>
+          <w:position w:val="0"/>
+          <w:sz w:val="22"/>
+          <w:shd w:fill="auto" w:val="clear"/>
+        </w:rPr>
+      </w:pPr>
+      <w:r>
+        <w:rPr>
+          <w:rFonts w:ascii="Arial" w:hAnsi="Arial" w:cs="Arial" w:eastAsia="Arial"/>
+          <w:color w:val="auto"/>
+          <w:spacing w:val="0"/>
+          <w:position w:val="0"/>
+          <w:sz w:val="22"/>
+          <w:shd w:fill="auto" w:val="clear"/>
+        </w:rPr>
+        <w:t xml:space="preserve">review knapsack algorithm - done</w:t>
+      </w:r>
+    </w:p>
+    <w:p>
+      <w:pPr>
+        <w:spacing w:before="0" w:after="0" w:line="276"/>
+        <w:ind w:right="0" w:left="0" w:firstLine="0"/>
+        <w:jc w:val="left"/>
+        <w:rPr>
+          <w:rFonts w:ascii="Arial" w:hAnsi="Arial" w:cs="Arial" w:eastAsia="Arial"/>
+          <w:color w:val="auto"/>
+          <w:spacing w:val="0"/>
+          <w:position w:val="0"/>
+          <w:sz w:val="22"/>
+          <w:shd w:fill="auto" w:val="clear"/>
+        </w:rPr>
+      </w:pPr>
+      <w:r>
+        <w:rPr>
+          <w:rFonts w:ascii="Arial" w:hAnsi="Arial" w:cs="Arial" w:eastAsia="Arial"/>
+          <w:color w:val="auto"/>
+          <w:spacing w:val="0"/>
+          <w:position w:val="0"/>
+          <w:sz w:val="22"/>
+          <w:shd w:fill="auto" w:val="clear"/>
+        </w:rPr>
+        <w:t xml:space="preserve">review how best to set up C++ code - done</w:t>
+      </w:r>
+    </w:p>
+    <w:p>
+      <w:pPr>
+        <w:spacing w:before="0" w:after="0" w:line="276"/>
+        <w:ind w:right="0" w:left="0" w:firstLine="0"/>
+        <w:jc w:val="left"/>
+        <w:rPr>
+          <w:rFonts w:ascii="Arial" w:hAnsi="Arial" w:cs="Arial" w:eastAsia="Arial"/>
+          <w:color w:val="auto"/>
+          <w:spacing w:val="0"/>
+          <w:position w:val="0"/>
+          <w:sz w:val="22"/>
+          <w:shd w:fill="auto" w:val="clear"/>
+        </w:rPr>
+      </w:pPr>
+      <w:r>
+        <w:rPr>
+          <w:rFonts w:ascii="Arial" w:hAnsi="Arial" w:cs="Arial" w:eastAsia="Arial"/>
+          <w:color w:val="auto"/>
+          <w:spacing w:val="0"/>
+          <w:position w:val="0"/>
+          <w:sz w:val="22"/>
+          <w:shd w:fill="auto" w:val="clear"/>
+        </w:rPr>
+        <w:t xml:space="preserve">clean up code - done</w:t>
       </w:r>
     </w:p>
     <w:p>

</xml_diff>